<commit_message>
add a note about redis instruction
</commit_message>
<xml_diff>
--- a/学习笔记/数据库/Redis/基本指令笔记.docx
+++ b/学习笔记/数据库/Redis/基本指令笔记.docx
@@ -8,6 +8,7 @@
           <w:rFonts w:hint="eastAsia"/>
         </w:rPr>
       </w:pPr>
+      <w:proofErr w:type="spellStart"/>
       <w:r>
         <w:t>R</w:t>
       </w:r>
@@ -17,6 +18,7 @@
         </w:rPr>
         <w:t>edis</w:t>
       </w:r>
+      <w:proofErr w:type="spellEnd"/>
       <w:r>
         <w:rPr>
           <w:rFonts w:hint="eastAsia"/>
@@ -71,32 +73,44 @@
         <w:rPr>
           <w:rFonts w:hint="eastAsia"/>
         </w:rPr>
-        <w:t>1 redis</w:t>
-      </w:r>
+        <w:t xml:space="preserve">1 </w:t>
+      </w:r>
+      <w:proofErr w:type="spellStart"/>
+      <w:r>
+        <w:rPr>
+          <w:rFonts w:hint="eastAsia"/>
+        </w:rPr>
+        <w:t>redis</w:t>
+      </w:r>
+      <w:proofErr w:type="spellEnd"/>
       <w:r>
         <w:rPr>
           <w:rFonts w:hint="eastAsia"/>
         </w:rPr>
         <w:t>键从一个</w:t>
       </w:r>
+      <w:proofErr w:type="spellStart"/>
       <w:r>
         <w:rPr>
           <w:rFonts w:hint="eastAsia"/>
         </w:rPr>
         <w:t>redis</w:t>
       </w:r>
+      <w:proofErr w:type="spellEnd"/>
       <w:r>
         <w:rPr>
           <w:rFonts w:hint="eastAsia"/>
         </w:rPr>
         <w:t>迁移到另一个</w:t>
       </w:r>
+      <w:proofErr w:type="spellStart"/>
       <w:r>
         <w:rPr>
           <w:rFonts w:hint="eastAsia"/>
         </w:rPr>
         <w:t>redis</w:t>
       </w:r>
+      <w:proofErr w:type="spellEnd"/>
     </w:p>
     <w:p>
       <w:pPr>
@@ -120,7 +134,35 @@
         <w:rPr>
           <w:rFonts w:hint="eastAsia"/>
         </w:rPr>
-        <w:t>:1)move 2)dump+restore 3)migrate</w:t>
+        <w:t>:</w:t>
+      </w:r>
+      <w:proofErr w:type="gramStart"/>
+      <w:r>
+        <w:rPr>
+          <w:rFonts w:hint="eastAsia"/>
+        </w:rPr>
+        <w:t>1)move</w:t>
+      </w:r>
+      <w:proofErr w:type="gramEnd"/>
+      <w:r>
+        <w:rPr>
+          <w:rFonts w:hint="eastAsia"/>
+        </w:rPr>
+        <w:t xml:space="preserve"> 2)</w:t>
+      </w:r>
+      <w:proofErr w:type="spellStart"/>
+      <w:r>
+        <w:rPr>
+          <w:rFonts w:hint="eastAsia"/>
+        </w:rPr>
+        <w:t>dump+restore</w:t>
+      </w:r>
+      <w:proofErr w:type="spellEnd"/>
+      <w:r>
+        <w:rPr>
+          <w:rFonts w:hint="eastAsia"/>
+        </w:rPr>
+        <w:t xml:space="preserve"> 3)migrate</w:t>
       </w:r>
     </w:p>
     <w:p>
@@ -157,8 +199,16 @@
         <w:rPr>
           <w:rFonts w:hint="eastAsia"/>
         </w:rPr>
-        <w:t>具体使用方法现查</w:t>
-      </w:r>
+        <w:t>具体使用</w:t>
+      </w:r>
+      <w:proofErr w:type="gramStart"/>
+      <w:r>
+        <w:rPr>
+          <w:rFonts w:hint="eastAsia"/>
+        </w:rPr>
+        <w:t>方法现查</w:t>
+      </w:r>
+      <w:proofErr w:type="gramEnd"/>
       <w:r>
         <w:rPr>
           <w:rFonts w:hint="eastAsia"/>
@@ -204,27 +254,48 @@
           <w:rFonts w:hint="eastAsia"/>
         </w:rPr>
       </w:pPr>
-      <w:r>
-        <w:rPr>
-          <w:rFonts w:hint="eastAsia"/>
-        </w:rPr>
-        <w:t>keys pattern</w:t>
-      </w:r>
-    </w:p>
-    <w:p>
-      <w:pPr>
-        <w:rPr>
-          <w:rFonts w:hint="eastAsia"/>
-        </w:rPr>
-      </w:pPr>
-      <w:r>
-        <w:rPr>
-          <w:rFonts w:hint="eastAsia"/>
-        </w:rPr>
-        <w:t>scan cursor [pattern] [count number]</w:t>
-      </w:r>
-    </w:p>
-    <w:p>
+      <w:proofErr w:type="gramStart"/>
+      <w:r>
+        <w:rPr>
+          <w:rFonts w:hint="eastAsia"/>
+        </w:rPr>
+        <w:t>keys</w:t>
+      </w:r>
+      <w:proofErr w:type="gramEnd"/>
+      <w:r>
+        <w:rPr>
+          <w:rFonts w:hint="eastAsia"/>
+        </w:rPr>
+        <w:t xml:space="preserve"> pattern</w:t>
+      </w:r>
+    </w:p>
+    <w:p>
+      <w:pPr>
+        <w:rPr>
+          <w:rFonts w:hint="eastAsia"/>
+        </w:rPr>
+      </w:pPr>
+      <w:proofErr w:type="gramStart"/>
+      <w:r>
+        <w:rPr>
+          <w:rFonts w:hint="eastAsia"/>
+        </w:rPr>
+        <w:t>scan</w:t>
+      </w:r>
+      <w:proofErr w:type="gramEnd"/>
+      <w:r>
+        <w:rPr>
+          <w:rFonts w:hint="eastAsia"/>
+        </w:rPr>
+        <w:t xml:space="preserve"> cursor [pattern] [count number]</w:t>
+      </w:r>
+    </w:p>
+    <w:p>
+      <w:pPr>
+        <w:rPr>
+          <w:rFonts w:hint="eastAsia"/>
+        </w:rPr>
+      </w:pPr>
       <w:r>
         <w:rPr>
           <w:rFonts w:hint="eastAsia"/>
@@ -243,12 +314,14 @@
         </w:rPr>
         <w:t>由于</w:t>
       </w:r>
+      <w:proofErr w:type="spellStart"/>
       <w:r>
         <w:rPr>
           <w:rFonts w:hint="eastAsia"/>
         </w:rPr>
         <w:t>redis</w:t>
       </w:r>
+      <w:proofErr w:type="spellEnd"/>
       <w:r>
         <w:rPr>
           <w:rFonts w:hint="eastAsia"/>
@@ -320,15 +393,1053 @@
           <w:rFonts w:hint="eastAsia"/>
         </w:rPr>
         <w:t>当有键的删除或者添加时</w:t>
+      </w:r>
+      <w:r>
+        <w:rPr>
+          <w:rFonts w:hint="eastAsia"/>
+        </w:rPr>
+        <w:t>)</w:t>
+      </w:r>
+    </w:p>
+    <w:p>
+      <w:pPr>
+        <w:rPr>
+          <w:rFonts w:hint="eastAsia"/>
+        </w:rPr>
+      </w:pPr>
+    </w:p>
+    <w:p>
+      <w:pPr>
+        <w:rPr>
+          <w:rFonts w:hint="eastAsia"/>
+        </w:rPr>
+      </w:pPr>
+      <w:r>
+        <w:rPr>
+          <w:rFonts w:hint="eastAsia"/>
+        </w:rPr>
+        <w:t xml:space="preserve">3 </w:t>
+      </w:r>
+      <w:r>
+        <w:rPr>
+          <w:rFonts w:hint="eastAsia"/>
+        </w:rPr>
+        <w:t>慢查询</w:t>
+      </w:r>
+    </w:p>
+    <w:p>
+      <w:pPr>
+        <w:rPr>
+          <w:rFonts w:hint="eastAsia"/>
+        </w:rPr>
+      </w:pPr>
+      <w:r>
+        <w:rPr>
+          <w:rFonts w:hint="eastAsia"/>
+        </w:rPr>
+        <w:t>就是将运行过程中指令运行时间（不包括指令的排队和传输时间）超过预定阈值的命令记录下来</w:t>
+      </w:r>
+    </w:p>
+    <w:p>
+      <w:pPr>
+        <w:rPr>
+          <w:rFonts w:hint="eastAsia"/>
+        </w:rPr>
+      </w:pPr>
+      <w:proofErr w:type="spellStart"/>
+      <w:r>
+        <w:t>C</w:t>
+      </w:r>
+      <w:r>
+        <w:rPr>
+          <w:rFonts w:hint="eastAsia"/>
+        </w:rPr>
+        <w:t>onfig</w:t>
+      </w:r>
+      <w:proofErr w:type="spellEnd"/>
+      <w:r>
+        <w:rPr>
+          <w:rFonts w:hint="eastAsia"/>
+        </w:rPr>
+        <w:t xml:space="preserve"> set </w:t>
+      </w:r>
+      <w:proofErr w:type="spellStart"/>
+      <w:r>
+        <w:rPr>
+          <w:rFonts w:hint="eastAsia"/>
+        </w:rPr>
+        <w:t>slowlog</w:t>
+      </w:r>
+      <w:proofErr w:type="spellEnd"/>
+      <w:r>
+        <w:rPr>
+          <w:rFonts w:hint="eastAsia"/>
+        </w:rPr>
+        <w:t xml:space="preserve">-log-slower-than </w:t>
+      </w:r>
+      <w:proofErr w:type="gramStart"/>
+      <w:r>
+        <w:rPr>
+          <w:rFonts w:hint="eastAsia"/>
+        </w:rPr>
+        <w:t>time(</w:t>
+      </w:r>
+      <w:proofErr w:type="spellStart"/>
+      <w:proofErr w:type="gramEnd"/>
+      <w:r>
+        <w:rPr>
+          <w:rFonts w:hint="eastAsia"/>
+        </w:rPr>
+        <w:t>ms</w:t>
+      </w:r>
+      <w:proofErr w:type="spellEnd"/>
+      <w:r>
+        <w:rPr>
+          <w:rFonts w:hint="eastAsia"/>
+        </w:rPr>
+        <w:t>)</w:t>
+      </w:r>
+    </w:p>
+    <w:p>
+      <w:pPr>
+        <w:rPr>
+          <w:rFonts w:hint="eastAsia"/>
+        </w:rPr>
+      </w:pPr>
+      <w:proofErr w:type="spellStart"/>
+      <w:r>
+        <w:t>C</w:t>
+      </w:r>
+      <w:r>
+        <w:rPr>
+          <w:rFonts w:hint="eastAsia"/>
+        </w:rPr>
+        <w:t>onfig</w:t>
+      </w:r>
+      <w:proofErr w:type="spellEnd"/>
+      <w:r>
+        <w:rPr>
+          <w:rFonts w:hint="eastAsia"/>
+        </w:rPr>
+        <w:t xml:space="preserve"> set </w:t>
+      </w:r>
+      <w:proofErr w:type="spellStart"/>
+      <w:r>
+        <w:rPr>
+          <w:rFonts w:hint="eastAsia"/>
+        </w:rPr>
+        <w:t>slowlog</w:t>
+      </w:r>
+      <w:proofErr w:type="spellEnd"/>
+      <w:r>
+        <w:rPr>
+          <w:rFonts w:hint="eastAsia"/>
+        </w:rPr>
+        <w:t>-max-</w:t>
+      </w:r>
+      <w:proofErr w:type="spellStart"/>
+      <w:r>
+        <w:rPr>
+          <w:rFonts w:hint="eastAsia"/>
+        </w:rPr>
+        <w:t>len</w:t>
+      </w:r>
+      <w:proofErr w:type="spellEnd"/>
+      <w:r>
+        <w:rPr>
+          <w:rFonts w:hint="eastAsia"/>
+        </w:rPr>
+        <w:t xml:space="preserve"> number</w:t>
+      </w:r>
+    </w:p>
+    <w:p>
+      <w:pPr>
+        <w:rPr>
+          <w:rFonts w:hint="eastAsia"/>
+        </w:rPr>
+      </w:pPr>
+      <w:proofErr w:type="spellStart"/>
+      <w:r>
+        <w:t>C</w:t>
+      </w:r>
+      <w:r>
+        <w:rPr>
+          <w:rFonts w:hint="eastAsia"/>
+        </w:rPr>
+        <w:t>onfig</w:t>
+      </w:r>
+      <w:proofErr w:type="spellEnd"/>
+      <w:r>
+        <w:rPr>
+          <w:rFonts w:hint="eastAsia"/>
+        </w:rPr>
+        <w:t xml:space="preserve"> </w:t>
+      </w:r>
+      <w:proofErr w:type="spellStart"/>
+      <w:r>
+        <w:rPr>
+          <w:rFonts w:hint="eastAsia"/>
+        </w:rPr>
+        <w:t>rewirte</w:t>
+      </w:r>
+      <w:proofErr w:type="spellEnd"/>
+    </w:p>
+    <w:p>
+      <w:pPr>
+        <w:rPr>
+          <w:rFonts w:hint="eastAsia"/>
+        </w:rPr>
+      </w:pPr>
+      <w:r>
+        <w:rPr>
+          <w:rFonts w:hint="eastAsia"/>
+        </w:rPr>
+        <w:t>最后一条指令将配置持久化存储到本地配置文件中</w:t>
+      </w:r>
+    </w:p>
+    <w:p>
+      <w:pPr>
+        <w:rPr>
+          <w:rFonts w:hint="eastAsia"/>
+        </w:rPr>
+      </w:pPr>
+      <w:r>
+        <w:rPr>
+          <w:rFonts w:hint="eastAsia"/>
+        </w:rPr>
+        <w:t>具体的查询指令现查。</w:t>
+      </w:r>
+    </w:p>
+    <w:p>
+      <w:pPr>
+        <w:rPr>
+          <w:rFonts w:hint="eastAsia"/>
+        </w:rPr>
+      </w:pPr>
+    </w:p>
+    <w:p>
+      <w:pPr>
+        <w:rPr>
+          <w:rFonts w:hint="eastAsia"/>
+        </w:rPr>
+      </w:pPr>
+      <w:r>
+        <w:rPr>
+          <w:rFonts w:hint="eastAsia"/>
+        </w:rPr>
+        <w:t xml:space="preserve">4 </w:t>
+      </w:r>
+      <w:r>
+        <w:rPr>
+          <w:rFonts w:hint="eastAsia"/>
+        </w:rPr>
+        <w:t>流水线技术</w:t>
+      </w:r>
+    </w:p>
+    <w:p>
+      <w:pPr>
+        <w:rPr>
+          <w:rFonts w:hint="eastAsia"/>
+        </w:rPr>
+      </w:pPr>
+      <w:r>
+        <w:rPr>
+          <w:rFonts w:hint="eastAsia"/>
+        </w:rPr>
+        <w:t>主要是将多条命令组装在一起进行传输，节约传输时间</w:t>
+      </w:r>
+    </w:p>
+    <w:p>
+      <w:pPr>
+        <w:rPr>
+          <w:rFonts w:hint="eastAsia"/>
+        </w:rPr>
+      </w:pPr>
+      <w:r>
+        <w:t>P</w:t>
+      </w:r>
+      <w:r>
+        <w:rPr>
+          <w:rFonts w:hint="eastAsia"/>
+        </w:rPr>
+        <w:t>ipeline</w:t>
+      </w:r>
+      <w:r>
+        <w:rPr>
+          <w:rFonts w:hint="eastAsia"/>
+        </w:rPr>
+        <w:t>只能操作一个</w:t>
+      </w:r>
+      <w:proofErr w:type="spellStart"/>
+      <w:r>
+        <w:rPr>
+          <w:rFonts w:hint="eastAsia"/>
+        </w:rPr>
+        <w:t>redis</w:t>
+      </w:r>
+      <w:proofErr w:type="spellEnd"/>
+      <w:r>
+        <w:rPr>
+          <w:rFonts w:hint="eastAsia"/>
+        </w:rPr>
+        <w:t>实例，需要客户端和服务器共同实现。相比原生的批量命令，劣势明显，但是并不是所有的命令都有原生的批量命令。</w:t>
+      </w:r>
+    </w:p>
+    <w:p>
+      <w:pPr>
+        <w:rPr>
+          <w:rFonts w:hint="eastAsia"/>
+        </w:rPr>
+      </w:pPr>
+    </w:p>
+    <w:p>
+      <w:pPr>
+        <w:rPr>
+          <w:rFonts w:hint="eastAsia"/>
+        </w:rPr>
+      </w:pPr>
+      <w:r>
+        <w:rPr>
+          <w:rFonts w:hint="eastAsia"/>
+        </w:rPr>
+        <w:t xml:space="preserve">5 </w:t>
+      </w:r>
+      <w:r>
+        <w:rPr>
+          <w:rFonts w:hint="eastAsia"/>
+        </w:rPr>
+        <w:t>事务与</w:t>
+      </w:r>
+      <w:proofErr w:type="spellStart"/>
+      <w:r>
+        <w:rPr>
+          <w:rFonts w:hint="eastAsia"/>
+        </w:rPr>
+        <w:t>Lua</w:t>
+      </w:r>
+      <w:proofErr w:type="spellEnd"/>
+    </w:p>
+    <w:p>
+      <w:pPr>
+        <w:rPr>
+          <w:rFonts w:hint="eastAsia"/>
+        </w:rPr>
+      </w:pPr>
+      <w:r>
+        <w:rPr>
+          <w:rFonts w:hint="eastAsia"/>
+        </w:rPr>
+        <w:t>1</w:t>
+      </w:r>
+      <w:r>
+        <w:rPr>
+          <w:rFonts w:hint="eastAsia"/>
+        </w:rPr>
+        <w:t>）事务表示一组动作，要么全部执行，要么全部不执行。例如在社交网络上用户</w:t>
+      </w:r>
+      <w:r>
+        <w:rPr>
+          <w:rFonts w:hint="eastAsia"/>
+        </w:rPr>
+        <w:t>A</w:t>
+      </w:r>
+      <w:r>
+        <w:rPr>
+          <w:rFonts w:hint="eastAsia"/>
+        </w:rPr>
+        <w:t>关注了</w:t>
+      </w:r>
+      <w:r>
+        <w:rPr>
+          <w:rFonts w:hint="eastAsia"/>
+        </w:rPr>
+        <w:t>B</w:t>
+      </w:r>
+      <w:r>
+        <w:rPr>
+          <w:rFonts w:hint="eastAsia"/>
+        </w:rPr>
+        <w:t>，这时需要在</w:t>
+      </w:r>
+      <w:r>
+        <w:rPr>
+          <w:rFonts w:hint="eastAsia"/>
+        </w:rPr>
+        <w:t>A</w:t>
+      </w:r>
+      <w:r>
+        <w:rPr>
+          <w:rFonts w:hint="eastAsia"/>
+        </w:rPr>
+        <w:t>的关注列表中加入</w:t>
+      </w:r>
+      <w:r>
+        <w:rPr>
+          <w:rFonts w:hint="eastAsia"/>
+        </w:rPr>
+        <w:t>B</w:t>
+      </w:r>
+      <w:r>
+        <w:rPr>
+          <w:rFonts w:hint="eastAsia"/>
+        </w:rPr>
+        <w:t>，也需要在</w:t>
+      </w:r>
+      <w:r>
+        <w:rPr>
+          <w:rFonts w:hint="eastAsia"/>
+        </w:rPr>
+        <w:t>B</w:t>
+      </w:r>
+      <w:r>
+        <w:rPr>
+          <w:rFonts w:hint="eastAsia"/>
+        </w:rPr>
+        <w:t>的粉丝列表中加入</w:t>
+      </w:r>
+      <w:r>
+        <w:rPr>
+          <w:rFonts w:hint="eastAsia"/>
+        </w:rPr>
+        <w:t>A</w:t>
+      </w:r>
+    </w:p>
+    <w:p>
+      <w:pPr>
+        <w:rPr>
+          <w:rFonts w:hint="eastAsia"/>
+        </w:rPr>
+      </w:pPr>
+      <w:proofErr w:type="spellStart"/>
+      <w:r>
+        <w:t>R</w:t>
+      </w:r>
+      <w:r>
+        <w:rPr>
+          <w:rFonts w:hint="eastAsia"/>
+        </w:rPr>
+        <w:t>edis</w:t>
+      </w:r>
+      <w:proofErr w:type="spellEnd"/>
+      <w:r>
+        <w:rPr>
+          <w:rFonts w:hint="eastAsia"/>
+        </w:rPr>
+        <w:t>提供简单的事务功能，将需要一起执行的命令放在</w:t>
+      </w:r>
+      <w:r>
+        <w:rPr>
+          <w:rFonts w:hint="eastAsia"/>
+        </w:rPr>
+        <w:t>multi</w:t>
+      </w:r>
+      <w:r>
+        <w:rPr>
+          <w:rFonts w:hint="eastAsia"/>
+        </w:rPr>
+        <w:t>和</w:t>
+      </w:r>
+      <w:r>
+        <w:rPr>
+          <w:rFonts w:hint="eastAsia"/>
+        </w:rPr>
+        <w:t>exec</w:t>
+      </w:r>
+      <w:r>
+        <w:rPr>
+          <w:rFonts w:hint="eastAsia"/>
+        </w:rPr>
+        <w:t>两个命令之间。</w:t>
+      </w:r>
+    </w:p>
+    <w:p>
+      <w:pPr>
+        <w:rPr>
+          <w:rFonts w:hint="eastAsia"/>
+        </w:rPr>
+      </w:pPr>
+      <w:r>
+        <w:t>W</w:t>
+      </w:r>
+      <w:r>
+        <w:rPr>
+          <w:rFonts w:hint="eastAsia"/>
+        </w:rPr>
+        <w:t xml:space="preserve">atch key </w:t>
+      </w:r>
+      <w:r>
+        <w:rPr>
+          <w:rFonts w:hint="eastAsia"/>
+        </w:rPr>
+        <w:t>命令用来确保事务中的</w:t>
+      </w:r>
+      <w:r>
+        <w:rPr>
+          <w:rFonts w:hint="eastAsia"/>
+        </w:rPr>
+        <w:t>key</w:t>
+      </w:r>
+      <w:r>
+        <w:rPr>
+          <w:rFonts w:hint="eastAsia"/>
+        </w:rPr>
+        <w:t>没有被其他客户端修改过才执行，否则不执行事务。</w:t>
+      </w:r>
+    </w:p>
+    <w:p>
+      <w:pPr>
+        <w:rPr>
+          <w:rFonts w:hint="eastAsia"/>
+        </w:rPr>
+      </w:pPr>
+      <w:r>
+        <w:rPr>
+          <w:rFonts w:hint="eastAsia"/>
+        </w:rPr>
+        <w:t>2</w:t>
+      </w:r>
+      <w:r>
+        <w:rPr>
+          <w:rFonts w:hint="eastAsia"/>
+        </w:rPr>
+        <w:t>）在</w:t>
+      </w:r>
+      <w:proofErr w:type="spellStart"/>
+      <w:r>
+        <w:rPr>
+          <w:rFonts w:hint="eastAsia"/>
+        </w:rPr>
+        <w:t>redis</w:t>
+      </w:r>
+      <w:proofErr w:type="spellEnd"/>
+      <w:r>
+        <w:rPr>
+          <w:rFonts w:hint="eastAsia"/>
+        </w:rPr>
+        <w:t>中使用</w:t>
+      </w:r>
+      <w:proofErr w:type="spellStart"/>
+      <w:r>
+        <w:rPr>
+          <w:rFonts w:hint="eastAsia"/>
+        </w:rPr>
+        <w:t>Lua</w:t>
+      </w:r>
+      <w:proofErr w:type="spellEnd"/>
+      <w:r>
+        <w:rPr>
+          <w:rFonts w:hint="eastAsia"/>
+        </w:rPr>
+        <w:t>脚本有两个命令：</w:t>
+      </w:r>
+    </w:p>
+    <w:p>
+      <w:pPr>
+        <w:rPr>
+          <w:rFonts w:hint="eastAsia"/>
+        </w:rPr>
+      </w:pPr>
+      <w:proofErr w:type="spellStart"/>
+      <w:r>
+        <w:rPr>
+          <w:rFonts w:hint="eastAsia"/>
+        </w:rPr>
+        <w:t>eval</w:t>
+      </w:r>
+      <w:proofErr w:type="spellEnd"/>
+      <w:r>
+        <w:rPr>
+          <w:rFonts w:hint="eastAsia"/>
+        </w:rPr>
+        <w:t xml:space="preserve"> </w:t>
+      </w:r>
+      <w:r>
+        <w:rPr>
+          <w:rFonts w:hint="eastAsia"/>
+        </w:rPr>
+        <w:t>脚本内容</w:t>
+      </w:r>
+      <w:r>
+        <w:rPr>
+          <w:rFonts w:hint="eastAsia"/>
+        </w:rPr>
+        <w:t xml:space="preserve"> key</w:t>
+      </w:r>
+      <w:r>
+        <w:rPr>
+          <w:rFonts w:hint="eastAsia"/>
+        </w:rPr>
+        <w:t>个数</w:t>
+      </w:r>
+      <w:r>
+        <w:rPr>
+          <w:rFonts w:hint="eastAsia"/>
+        </w:rPr>
+        <w:t xml:space="preserve"> key</w:t>
+      </w:r>
+      <w:r>
+        <w:rPr>
+          <w:rFonts w:hint="eastAsia"/>
+        </w:rPr>
+        <w:t>列表</w:t>
+      </w:r>
+      <w:r>
+        <w:rPr>
+          <w:rFonts w:hint="eastAsia"/>
+        </w:rPr>
+        <w:t xml:space="preserve"> </w:t>
+      </w:r>
+      <w:r>
+        <w:rPr>
+          <w:rFonts w:hint="eastAsia"/>
+        </w:rPr>
+        <w:t>参数列表（需要每次都发送脚本到</w:t>
+      </w:r>
+      <w:proofErr w:type="spellStart"/>
+      <w:r>
+        <w:rPr>
+          <w:rFonts w:hint="eastAsia"/>
+        </w:rPr>
+        <w:t>redis</w:t>
+      </w:r>
+      <w:proofErr w:type="spellEnd"/>
+      <w:r>
+        <w:rPr>
+          <w:rFonts w:hint="eastAsia"/>
+        </w:rPr>
+        <w:t>服务器）</w:t>
+      </w:r>
+    </w:p>
+    <w:p>
+      <w:pPr>
+        <w:rPr>
+          <w:rFonts w:hint="eastAsia"/>
+        </w:rPr>
+      </w:pPr>
+      <w:proofErr w:type="spellStart"/>
+      <w:r>
+        <w:rPr>
+          <w:rFonts w:hint="eastAsia"/>
+        </w:rPr>
+        <w:t>evalsha</w:t>
+      </w:r>
+      <w:proofErr w:type="spellEnd"/>
+      <w:r>
+        <w:rPr>
+          <w:rFonts w:hint="eastAsia"/>
+        </w:rPr>
+        <w:t xml:space="preserve"> </w:t>
+      </w:r>
+      <w:r>
+        <w:rPr>
+          <w:rFonts w:hint="eastAsia"/>
+        </w:rPr>
+        <w:t>预先加载脚本到服务器，得到校验和码</w:t>
+      </w:r>
+      <w:r>
+        <w:rPr>
+          <w:rFonts w:hint="eastAsia"/>
+        </w:rPr>
+        <w:t>SHA1</w:t>
+      </w:r>
+    </w:p>
+    <w:p>
+      <w:pPr>
+        <w:rPr>
+          <w:rFonts w:hint="eastAsia"/>
+        </w:rPr>
+      </w:pPr>
+      <w:r>
+        <w:rPr>
+          <w:rFonts w:hint="eastAsia"/>
+        </w:rPr>
+        <w:t>先加载</w:t>
+      </w:r>
+    </w:p>
+    <w:p>
+      <w:pPr>
+        <w:rPr>
+          <w:rFonts w:hint="eastAsia"/>
+        </w:rPr>
+      </w:pPr>
+      <w:proofErr w:type="spellStart"/>
+      <w:r>
+        <w:t>R</w:t>
+      </w:r>
+      <w:r>
+        <w:rPr>
+          <w:rFonts w:hint="eastAsia"/>
+        </w:rPr>
+        <w:t>edis</w:t>
+      </w:r>
+      <w:proofErr w:type="spellEnd"/>
+      <w:r>
+        <w:rPr>
+          <w:rFonts w:hint="eastAsia"/>
+        </w:rPr>
+        <w:t xml:space="preserve">-cli script load </w:t>
+      </w:r>
+      <w:r>
+        <w:t>“</w:t>
+      </w:r>
+      <w:r>
+        <w:rPr>
+          <w:rFonts w:hint="eastAsia"/>
+        </w:rPr>
+        <w:t xml:space="preserve">$(cat </w:t>
+      </w:r>
+      <w:proofErr w:type="spellStart"/>
+      <w:r>
+        <w:rPr>
+          <w:rFonts w:hint="eastAsia"/>
+        </w:rPr>
+        <w:t>name.lua</w:t>
+      </w:r>
+      <w:proofErr w:type="spellEnd"/>
+      <w:r>
+        <w:rPr>
+          <w:rFonts w:hint="eastAsia"/>
+        </w:rPr>
+        <w:t>)</w:t>
+      </w:r>
+      <w:r>
+        <w:t>”</w:t>
+      </w:r>
+    </w:p>
+    <w:p>
+      <w:pPr>
+        <w:rPr>
+          <w:rFonts w:hint="eastAsia"/>
+        </w:rPr>
+      </w:pPr>
+      <w:r>
+        <w:rPr>
+          <w:rFonts w:hint="eastAsia"/>
+        </w:rPr>
+        <w:t>会得到一个</w:t>
+      </w:r>
+      <w:r>
+        <w:rPr>
+          <w:rFonts w:hint="eastAsia"/>
+        </w:rPr>
+        <w:t>SHA1</w:t>
+      </w:r>
+      <w:r>
+        <w:rPr>
+          <w:rFonts w:hint="eastAsia"/>
+        </w:rPr>
+        <w:t>码</w:t>
+      </w:r>
+      <w:r>
+        <w:rPr>
+          <w:rFonts w:hint="eastAsia"/>
+        </w:rPr>
+        <w:t>sha1</w:t>
+      </w:r>
+    </w:p>
+    <w:p>
+      <w:pPr>
+        <w:rPr>
+          <w:rFonts w:hint="eastAsia"/>
+        </w:rPr>
+      </w:pPr>
+      <w:r>
+        <w:rPr>
+          <w:rFonts w:hint="eastAsia"/>
+        </w:rPr>
+        <w:t>再运行脚本</w:t>
+      </w:r>
+    </w:p>
+    <w:p>
+      <w:pPr>
+        <w:rPr>
+          <w:rFonts w:hint="eastAsia"/>
+        </w:rPr>
+      </w:pPr>
+      <w:proofErr w:type="spellStart"/>
+      <w:r>
+        <w:rPr>
+          <w:rFonts w:hint="eastAsia"/>
+        </w:rPr>
+        <w:t>evalsha</w:t>
+      </w:r>
+      <w:proofErr w:type="spellEnd"/>
+      <w:r>
+        <w:rPr>
+          <w:rFonts w:hint="eastAsia"/>
+        </w:rPr>
+        <w:t xml:space="preserve"> sha1 key</w:t>
+      </w:r>
+      <w:r>
+        <w:rPr>
+          <w:rFonts w:hint="eastAsia"/>
+        </w:rPr>
+        <w:t>个数</w:t>
+      </w:r>
+      <w:r>
+        <w:rPr>
+          <w:rFonts w:hint="eastAsia"/>
+        </w:rPr>
+        <w:t xml:space="preserve"> key</w:t>
+      </w:r>
+      <w:r>
+        <w:rPr>
+          <w:rFonts w:hint="eastAsia"/>
+        </w:rPr>
+        <w:t>列表</w:t>
+      </w:r>
+      <w:r>
+        <w:rPr>
+          <w:rFonts w:hint="eastAsia"/>
+        </w:rPr>
+        <w:t xml:space="preserve"> </w:t>
+      </w:r>
+      <w:r>
+        <w:rPr>
+          <w:rFonts w:hint="eastAsia"/>
+        </w:rPr>
+        <w:t>参数列表</w:t>
+      </w:r>
+    </w:p>
+    <w:p>
+      <w:pPr>
+        <w:rPr>
+          <w:rFonts w:hint="eastAsia"/>
+        </w:rPr>
+      </w:pPr>
+      <w:proofErr w:type="spellStart"/>
+      <w:r>
+        <w:rPr>
+          <w:rFonts w:hint="eastAsia"/>
+        </w:rPr>
+        <w:t>Lua</w:t>
+      </w:r>
+      <w:proofErr w:type="spellEnd"/>
+      <w:r>
+        <w:rPr>
+          <w:rFonts w:hint="eastAsia"/>
+        </w:rPr>
+        <w:t>脚本在</w:t>
+      </w:r>
+      <w:proofErr w:type="spellStart"/>
+      <w:r>
+        <w:rPr>
+          <w:rFonts w:hint="eastAsia"/>
+        </w:rPr>
+        <w:t>redis</w:t>
+      </w:r>
+      <w:proofErr w:type="spellEnd"/>
+      <w:r>
+        <w:rPr>
+          <w:rFonts w:hint="eastAsia"/>
+        </w:rPr>
+        <w:t>中是原子执行的，中间不会插入其他指令</w:t>
+      </w:r>
+    </w:p>
+    <w:p>
+      <w:pPr>
+        <w:rPr>
+          <w:rFonts w:hint="eastAsia"/>
+        </w:rPr>
+      </w:pPr>
+      <w:r>
+        <w:rPr>
+          <w:rFonts w:hint="eastAsia"/>
+        </w:rPr>
+        <w:t>3</w:t>
+      </w:r>
+      <w:r>
+        <w:rPr>
+          <w:rFonts w:hint="eastAsia"/>
+        </w:rPr>
+        <w:t>）</w:t>
+      </w:r>
+      <w:proofErr w:type="spellStart"/>
+      <w:r>
+        <w:rPr>
+          <w:rFonts w:hint="eastAsia"/>
+        </w:rPr>
+        <w:t>redis</w:t>
+      </w:r>
+      <w:proofErr w:type="spellEnd"/>
+      <w:r>
+        <w:rPr>
+          <w:rFonts w:hint="eastAsia"/>
+        </w:rPr>
+        <w:t>管理</w:t>
+      </w:r>
+      <w:proofErr w:type="spellStart"/>
+      <w:r>
+        <w:rPr>
+          <w:rFonts w:hint="eastAsia"/>
+        </w:rPr>
+        <w:t>lua</w:t>
+      </w:r>
+      <w:proofErr w:type="spellEnd"/>
+      <w:r>
+        <w:rPr>
+          <w:rFonts w:hint="eastAsia"/>
+        </w:rPr>
+        <w:t>脚本的命令有“</w:t>
+      </w:r>
+    </w:p>
+    <w:p>
+      <w:pPr>
+        <w:rPr>
+          <w:rFonts w:hint="eastAsia"/>
+        </w:rPr>
+      </w:pPr>
+      <w:r>
+        <w:rPr>
+          <w:rFonts w:hint="eastAsia"/>
+        </w:rPr>
+        <w:t>加载</w:t>
+      </w:r>
+      <w:r>
+        <w:rPr>
+          <w:rFonts w:hint="eastAsia"/>
+        </w:rPr>
+        <w:t>script load</w:t>
+      </w:r>
+    </w:p>
+    <w:p>
+      <w:pPr>
+        <w:rPr>
+          <w:rFonts w:hint="eastAsia"/>
+        </w:rPr>
+      </w:pPr>
+      <w:r>
+        <w:rPr>
+          <w:rFonts w:hint="eastAsia"/>
+        </w:rPr>
+        <w:lastRenderedPageBreak/>
+        <w:t>判断是否存在</w:t>
+      </w:r>
+    </w:p>
+    <w:p>
+      <w:pPr>
+        <w:rPr>
+          <w:rFonts w:hint="eastAsia"/>
+        </w:rPr>
+      </w:pPr>
+      <w:r>
+        <w:t>S</w:t>
+      </w:r>
+      <w:r>
+        <w:rPr>
+          <w:rFonts w:hint="eastAsia"/>
+        </w:rPr>
+        <w:t>cript exists</w:t>
+      </w:r>
+    </w:p>
+    <w:p>
+      <w:pPr>
+        <w:rPr>
+          <w:rFonts w:hint="eastAsia"/>
+        </w:rPr>
+      </w:pPr>
+      <w:r>
+        <w:rPr>
+          <w:rFonts w:hint="eastAsia"/>
+        </w:rPr>
+        <w:t>清除脚本</w:t>
+      </w:r>
+    </w:p>
+    <w:p>
+      <w:pPr>
+        <w:rPr>
+          <w:rFonts w:hint="eastAsia"/>
+        </w:rPr>
+      </w:pPr>
+      <w:r>
+        <w:t>S</w:t>
+      </w:r>
+      <w:r>
+        <w:rPr>
+          <w:rFonts w:hint="eastAsia"/>
+        </w:rPr>
+        <w:t>cript flush</w:t>
+      </w:r>
+    </w:p>
+    <w:p>
+      <w:pPr>
+        <w:rPr>
+          <w:rFonts w:hint="eastAsia"/>
+        </w:rPr>
+      </w:pPr>
+      <w:r>
+        <w:rPr>
+          <w:rFonts w:hint="eastAsia"/>
+        </w:rPr>
+        <w:t>杀死脚本</w:t>
+      </w:r>
+    </w:p>
+    <w:p>
+      <w:pPr>
+        <w:rPr>
+          <w:rFonts w:hint="eastAsia"/>
+        </w:rPr>
+      </w:pPr>
+      <w:r>
+        <w:t>S</w:t>
+      </w:r>
+      <w:r>
+        <w:rPr>
+          <w:rFonts w:hint="eastAsia"/>
+        </w:rPr>
+        <w:t>cript kill</w:t>
+      </w:r>
+    </w:p>
+    <w:p>
+      <w:pPr>
+        <w:rPr>
+          <w:rFonts w:hint="eastAsia"/>
+        </w:rPr>
+      </w:pPr>
+    </w:p>
+    <w:p>
+      <w:pPr>
+        <w:rPr>
+          <w:rFonts w:hint="eastAsia"/>
+        </w:rPr>
+      </w:pPr>
+      <w:r>
+        <w:rPr>
+          <w:rFonts w:hint="eastAsia"/>
+        </w:rPr>
+        <w:t>6 GEO</w:t>
+      </w:r>
+    </w:p>
+    <w:p>
+      <w:r>
+        <w:t>R</w:t>
+      </w:r>
+      <w:r>
+        <w:rPr>
+          <w:rFonts w:hint="eastAsia"/>
+        </w:rPr>
+        <w:t xml:space="preserve">edis3.2 </w:t>
+      </w:r>
+      <w:r>
+        <w:rPr>
+          <w:rFonts w:hint="eastAsia"/>
+        </w:rPr>
+        <w:t>提供</w:t>
+      </w:r>
+      <w:r>
+        <w:rPr>
+          <w:rFonts w:hint="eastAsia"/>
+        </w:rPr>
+        <w:t>GEO</w:t>
+      </w:r>
+      <w:r>
+        <w:rPr>
+          <w:rFonts w:hint="eastAsia"/>
+        </w:rPr>
+        <w:t>（地理信息定位）功能</w:t>
       </w:r>
       <w:bookmarkStart w:id="0" w:name="_GoBack"/>
       <w:bookmarkEnd w:id="0"/>
-      <w:r>
-        <w:rPr>
-          <w:rFonts w:hint="eastAsia"/>
-        </w:rPr>
-        <w:t>)</w:t>
-      </w:r>
     </w:p>
     <w:sectPr>
       <w:pgSz w:w="11906" w:h="16838"/>
@@ -338,6 +1449,103 @@
     </w:sectPr>
   </w:body>
 </w:document>
+</file>
+
+<file path=word/numbering.xml><?xml version="1.0" encoding="utf-8"?>
+<w:numbering xmlns:wpc="http://schemas.microsoft.com/office/word/2010/wordprocessingCanvas" xmlns:mc="http://schemas.openxmlformats.org/markup-compatibility/2006" xmlns:o="urn:schemas-microsoft-com:office:office" xmlns:r="http://schemas.openxmlformats.org/officeDocument/2006/relationships" xmlns:m="http://schemas.openxmlformats.org/officeDocument/2006/math" xmlns:v="urn:schemas-microsoft-com:vml" xmlns:wp14="http://schemas.microsoft.com/office/word/2010/wordprocessingDrawing" xmlns:wp="http://schemas.openxmlformats.org/drawingml/2006/wordprocessingDrawing" xmlns:w10="urn:schemas-microsoft-com:office:word" xmlns:w="http://schemas.openxmlformats.org/wordprocessingml/2006/main" xmlns:w14="http://schemas.microsoft.com/office/word/2010/wordml" xmlns:wpg="http://schemas.microsoft.com/office/word/2010/wordprocessingGroup" xmlns:wpi="http://schemas.microsoft.com/office/word/2010/wordprocessingInk" xmlns:wne="http://schemas.microsoft.com/office/word/2006/wordml" xmlns:wps="http://schemas.microsoft.com/office/word/2010/wordprocessingShape" mc:Ignorable="w14 wp14">
+  <w:abstractNum w:abstractNumId="0">
+    <w:nsid w:val="5C277E1C"/>
+    <w:multiLevelType w:val="hybridMultilevel"/>
+    <w:tmpl w:val="3C029DCA"/>
+    <w:lvl w:ilvl="0" w:tplc="0DC0DB5E">
+      <w:start w:val="1"/>
+      <w:numFmt w:val="decimal"/>
+      <w:lvlText w:val="%1）"/>
+      <w:lvlJc w:val="left"/>
+      <w:pPr>
+        <w:ind w:left="360" w:hanging="360"/>
+      </w:pPr>
+      <w:rPr>
+        <w:rFonts w:hint="default"/>
+      </w:rPr>
+    </w:lvl>
+    <w:lvl w:ilvl="1" w:tplc="04090019" w:tentative="1">
+      <w:start w:val="1"/>
+      <w:numFmt w:val="lowerLetter"/>
+      <w:lvlText w:val="%2)"/>
+      <w:lvlJc w:val="left"/>
+      <w:pPr>
+        <w:ind w:left="840" w:hanging="420"/>
+      </w:pPr>
+    </w:lvl>
+    <w:lvl w:ilvl="2" w:tplc="0409001B" w:tentative="1">
+      <w:start w:val="1"/>
+      <w:numFmt w:val="lowerRoman"/>
+      <w:lvlText w:val="%3."/>
+      <w:lvlJc w:val="right"/>
+      <w:pPr>
+        <w:ind w:left="1260" w:hanging="420"/>
+      </w:pPr>
+    </w:lvl>
+    <w:lvl w:ilvl="3" w:tplc="0409000F" w:tentative="1">
+      <w:start w:val="1"/>
+      <w:numFmt w:val="decimal"/>
+      <w:lvlText w:val="%4."/>
+      <w:lvlJc w:val="left"/>
+      <w:pPr>
+        <w:ind w:left="1680" w:hanging="420"/>
+      </w:pPr>
+    </w:lvl>
+    <w:lvl w:ilvl="4" w:tplc="04090019" w:tentative="1">
+      <w:start w:val="1"/>
+      <w:numFmt w:val="lowerLetter"/>
+      <w:lvlText w:val="%5)"/>
+      <w:lvlJc w:val="left"/>
+      <w:pPr>
+        <w:ind w:left="2100" w:hanging="420"/>
+      </w:pPr>
+    </w:lvl>
+    <w:lvl w:ilvl="5" w:tplc="0409001B" w:tentative="1">
+      <w:start w:val="1"/>
+      <w:numFmt w:val="lowerRoman"/>
+      <w:lvlText w:val="%6."/>
+      <w:lvlJc w:val="right"/>
+      <w:pPr>
+        <w:ind w:left="2520" w:hanging="420"/>
+      </w:pPr>
+    </w:lvl>
+    <w:lvl w:ilvl="6" w:tplc="0409000F" w:tentative="1">
+      <w:start w:val="1"/>
+      <w:numFmt w:val="decimal"/>
+      <w:lvlText w:val="%7."/>
+      <w:lvlJc w:val="left"/>
+      <w:pPr>
+        <w:ind w:left="2940" w:hanging="420"/>
+      </w:pPr>
+    </w:lvl>
+    <w:lvl w:ilvl="7" w:tplc="04090019" w:tentative="1">
+      <w:start w:val="1"/>
+      <w:numFmt w:val="lowerLetter"/>
+      <w:lvlText w:val="%8)"/>
+      <w:lvlJc w:val="left"/>
+      <w:pPr>
+        <w:ind w:left="3360" w:hanging="420"/>
+      </w:pPr>
+    </w:lvl>
+    <w:lvl w:ilvl="8" w:tplc="0409001B" w:tentative="1">
+      <w:start w:val="1"/>
+      <w:numFmt w:val="lowerRoman"/>
+      <w:lvlText w:val="%9."/>
+      <w:lvlJc w:val="right"/>
+      <w:pPr>
+        <w:ind w:left="3780" w:hanging="420"/>
+      </w:pPr>
+    </w:lvl>
+  </w:abstractNum>
+  <w:num w:numId="1">
+    <w:abstractNumId w:val="0"/>
+  </w:num>
+</w:numbering>
 </file>
 
 <file path=word/styles.xml><?xml version="1.0" encoding="utf-8"?>
@@ -527,6 +1735,16 @@
     <w:uiPriority w:val="99"/>
     <w:semiHidden/>
     <w:unhideWhenUsed/>
+  </w:style>
+  <w:style w:type="paragraph" w:styleId="a3">
+    <w:name w:val="List Paragraph"/>
+    <w:basedOn w:val="a"/>
+    <w:uiPriority w:val="34"/>
+    <w:qFormat/>
+    <w:rsid w:val="00823D9F"/>
+    <w:pPr>
+      <w:ind w:firstLineChars="200" w:firstLine="420"/>
+    </w:pPr>
   </w:style>
 </w:styles>
 </file>
@@ -718,6 +1936,16 @@
     <w:uiPriority w:val="99"/>
     <w:semiHidden/>
     <w:unhideWhenUsed/>
+  </w:style>
+  <w:style w:type="paragraph" w:styleId="a3">
+    <w:name w:val="List Paragraph"/>
+    <w:basedOn w:val="a"/>
+    <w:uiPriority w:val="34"/>
+    <w:qFormat/>
+    <w:rsid w:val="00823D9F"/>
+    <w:pPr>
+      <w:ind w:firstLineChars="200" w:firstLine="420"/>
+    </w:pPr>
   </w:style>
 </w:styles>
 </file>

</xml_diff>